<commit_message>
use dev branch for build and push docker images
</commit_message>
<xml_diff>
--- a/Cloud Pharmacy.docx
+++ b/Cloud Pharmacy.docx
@@ -121,6 +121,23 @@
     </w:p>
     <w:p/>
     <w:p>
+      <w:pPr>
+        <w:pStyle w:val="Heading4"/>
+      </w:pPr>
+      <w:r>
+        <w:t xml:space="preserve">Create </w:t>
+      </w:r>
+      <w:proofErr w:type="spellStart"/>
+      <w:r>
+        <w:t>PharmacyAppGitHubActions</w:t>
+      </w:r>
+      <w:proofErr w:type="spellEnd"/>
+      <w:r>
+        <w:t xml:space="preserve"> service principle</w:t>
+      </w:r>
+    </w:p>
+    <w:p/>
+    <w:p>
       <w:proofErr w:type="spellStart"/>
       <w:r>
         <w:t>az</w:t>
@@ -216,6 +233,7 @@
       </w:pPr>
       <w:proofErr w:type="spellStart"/>
       <w:r>
+        <w:lastRenderedPageBreak/>
         <w:t>az</w:t>
       </w:r>
       <w:proofErr w:type="spellEnd"/>
@@ -241,7 +259,6 @@
     </w:p>
     <w:p>
       <w:r>
-        <w:lastRenderedPageBreak/>
         <w:drawing>
           <wp:inline distT="0" distB="0" distL="0" distR="0" wp14:anchorId="2ACBED77" wp14:editId="08F97BCF">
             <wp:extent cx="5731510" cy="4126230"/>
@@ -281,6 +298,15 @@
     </w:p>
     <w:p/>
     <w:p>
+      <w:pPr>
+        <w:pStyle w:val="Heading3"/>
+      </w:pPr>
+      <w:r>
+        <w:t>Az Cli Login</w:t>
+      </w:r>
+    </w:p>
+    <w:p/>
+    <w:p>
       <w:r>
         <w:drawing>
           <wp:inline distT="0" distB="0" distL="0" distR="0" wp14:anchorId="62631606" wp14:editId="268B22A9">
@@ -358,11 +384,7 @@
       </w:r>
       <w:proofErr w:type="gramEnd"/>
       <w:r>
-        <w:t>"GitHubActions\",\"issuer\":\"https://token.actions.githubusercontent.com\",\"subject\</w:t>
-      </w:r>
-      <w:r>
-        <w:lastRenderedPageBreak/>
-        <w:t>":\"repo:baoh13/Cloud-Pharmacy-On-Azure:environment:dev\",\"audiences\":[\"api://AzureADTokenExchange\"]}"</w:t>
+        <w:t>"GitHubActions\",\"issuer\":\"https://token.actions.githubusercontent.com\",\"subject\":\"repo:baoh13/Cloud-Pharmacy-On-Azure:environment:dev\",\"audiences\":[\"api://AzureADTokenExchange\"]}"</w:t>
       </w:r>
     </w:p>
     <w:p>
@@ -442,6 +464,37 @@
           </wp:inline>
         </w:drawing>
       </w:r>
+    </w:p>
+    <w:p/>
+    <w:p>
+      <w:pPr>
+        <w:pStyle w:val="Heading3"/>
+      </w:pPr>
+      <w:proofErr w:type="gramStart"/>
+      <w:r>
+        <w:t xml:space="preserve">Register  </w:t>
+      </w:r>
+      <w:proofErr w:type="spellStart"/>
+      <w:r>
+        <w:t>Microsoft.ContainerRegistry</w:t>
+      </w:r>
+      <w:proofErr w:type="spellEnd"/>
+      <w:proofErr w:type="gramEnd"/>
+    </w:p>
+    <w:p>
+      <w:proofErr w:type="spellStart"/>
+      <w:r>
+        <w:t>az</w:t>
+      </w:r>
+      <w:proofErr w:type="spellEnd"/>
+      <w:r>
+        <w:t xml:space="preserve"> provider register --namespace </w:t>
+      </w:r>
+      <w:proofErr w:type="spellStart"/>
+      <w:r>
+        <w:t>Microsoft.ContainerRegistry</w:t>
+      </w:r>
+      <w:proofErr w:type="spellEnd"/>
     </w:p>
     <w:p/>
     <w:p/>
@@ -923,6 +976,28 @@
       <w:szCs w:val="24"/>
     </w:rPr>
   </w:style>
+  <w:style w:type="paragraph" w:styleId="Heading4">
+    <w:name w:val="heading 4"/>
+    <w:basedOn w:val="Normal"/>
+    <w:next w:val="Normal"/>
+    <w:link w:val="Heading4Char"/>
+    <w:uiPriority w:val="9"/>
+    <w:unhideWhenUsed/>
+    <w:qFormat/>
+    <w:rsid w:val="00E15217"/>
+    <w:pPr>
+      <w:keepNext/>
+      <w:keepLines/>
+      <w:spacing w:before="40" w:after="0"/>
+      <w:outlineLvl w:val="3"/>
+    </w:pPr>
+    <w:rPr>
+      <w:rFonts w:asciiTheme="majorHAnsi" w:eastAsiaTheme="majorEastAsia" w:hAnsiTheme="majorHAnsi" w:cstheme="majorBidi"/>
+      <w:i/>
+      <w:iCs/>
+      <w:color w:val="2F5496" w:themeColor="accent1" w:themeShade="BF"/>
+    </w:rPr>
+  </w:style>
   <w:style w:type="character" w:default="1" w:styleId="DefaultParagraphFont">
     <w:name w:val="Default Paragraph Font"/>
     <w:uiPriority w:val="1"/>
@@ -986,6 +1061,19 @@
       <w:color w:val="1F3763" w:themeColor="accent1" w:themeShade="7F"/>
       <w:sz w:val="24"/>
       <w:szCs w:val="24"/>
+    </w:rPr>
+  </w:style>
+  <w:style w:type="character" w:customStyle="1" w:styleId="Heading4Char">
+    <w:name w:val="Heading 4 Char"/>
+    <w:basedOn w:val="DefaultParagraphFont"/>
+    <w:link w:val="Heading4"/>
+    <w:uiPriority w:val="9"/>
+    <w:rsid w:val="00E15217"/>
+    <w:rPr>
+      <w:rFonts w:asciiTheme="majorHAnsi" w:eastAsiaTheme="majorEastAsia" w:hAnsiTheme="majorHAnsi" w:cstheme="majorBidi"/>
+      <w:i/>
+      <w:iCs/>
+      <w:color w:val="2F5496" w:themeColor="accent1" w:themeShade="BF"/>
     </w:rPr>
   </w:style>
 </w:styles>

</xml_diff>